<commit_message>
Final populate.sql version + README fixes + sneaky modal bug fix in book_declaration1.php
</commit_message>
<xml_diff>
--- a/README.docx
+++ b/README.docx
@@ -14,10 +14,7 @@
         </w:rPr>
       </w:pPr>
       <w:r>
-        <w:t xml:space="preserve">ΜΠΙΖΙΜΗΣ ΜΙΧΑΗΛ                                                                        </w:t>
-      </w:r>
-      <w:r>
-        <w:t xml:space="preserve">                                   </w:t>
+        <w:t xml:space="preserve">ΜΠΙΖΙΜΗΣ ΜΙΧΑΗΛ                                                                                                           </w:t>
       </w:r>
       <w:r>
         <w:t xml:space="preserve">                              </w:t>
@@ -44,16 +41,16 @@
         </w:rPr>
       </w:pPr>
       <w:r>
-        <w:t>ΚΩΣΤΑΝΤΙΝΟΣ ΤΣΙΑΡΑΣ</w:t>
-      </w:r>
-      <w:r>
-        <w:t xml:space="preserve">                                                                          </w:t>
+        <w:t>ΚΩ</w:t>
+      </w:r>
+      <w:r>
+        <w:t>Ν</w:t>
+      </w:r>
+      <w:r>
+        <w:t xml:space="preserve">ΣΤΑΝΤΙΝΟΣ ΤΣΙΑΡΑΣ                                                                                                     </w:t>
       </w:r>
       <w:r>
         <w:t xml:space="preserve">                           </w:t>
-      </w:r>
-      <w:r>
-        <w:t xml:space="preserve">                             </w:t>
       </w:r>
       <w:r>
         <w:t xml:space="preserve">ΑΜ: </w:t>
@@ -513,6 +510,19 @@
           <w:sz w:val="24"/>
           <w:lang w:val="en-US"/>
         </w:rPr>
+        <w:t>SQL</w:t>
+      </w:r>
+      <w:r>
+        <w:rPr>
+          <w:sz w:val="24"/>
+        </w:rPr>
+        <w:t xml:space="preserve"> </w:t>
+      </w:r>
+      <w:r>
+        <w:rPr>
+          <w:sz w:val="24"/>
+          <w:lang w:val="en-US"/>
+        </w:rPr>
         <w:t>script</w:t>
       </w:r>
       <w:r>
@@ -525,7 +535,31 @@
         <w:rPr>
           <w:sz w:val="24"/>
         </w:rPr>
-        <w:t xml:space="preserve">μπορείτε να δημιουργήσετε την βάση μας πχ τρέχοντάς το στο </w:t>
+        <w:t>μπορείτε να δημιουργήσετε την βάση</w:t>
+      </w:r>
+      <w:r>
+        <w:rPr>
+          <w:sz w:val="24"/>
+        </w:rPr>
+        <w:t xml:space="preserve"> (με όνομα </w:t>
+      </w:r>
+      <w:r>
+        <w:rPr>
+          <w:rStyle w:val="Emphasis"/>
+        </w:rPr>
+        <w:t>sdi1500102</w:t>
+      </w:r>
+      <w:r>
+        <w:rPr>
+          <w:sz w:val="24"/>
+        </w:rPr>
+        <w:t>)</w:t>
+      </w:r>
+      <w:r>
+        <w:rPr>
+          <w:sz w:val="24"/>
+        </w:rPr>
+        <w:t xml:space="preserve"> μας πχ τρέχοντάς το στο </w:t>
       </w:r>
       <w:r>
         <w:rPr>
@@ -647,6 +681,19 @@
           <w:sz w:val="24"/>
           <w:lang w:val="en-US"/>
         </w:rPr>
+        <w:t>SQL</w:t>
+      </w:r>
+      <w:r>
+        <w:rPr>
+          <w:sz w:val="24"/>
+        </w:rPr>
+        <w:t xml:space="preserve"> </w:t>
+      </w:r>
+      <w:r>
+        <w:rPr>
+          <w:sz w:val="24"/>
+          <w:lang w:val="en-US"/>
+        </w:rPr>
         <w:t>script</w:t>
       </w:r>
       <w:r>
@@ -737,58 +784,13 @@
         <w:rPr>
           <w:sz w:val="24"/>
         </w:rPr>
-        <w:t>και Πλοήγηση στον ιστοχώρο</w:t>
-      </w:r>
-      <w:r>
-        <w:rPr>
-          <w:sz w:val="24"/>
-        </w:rPr>
-        <w:t xml:space="preserve"> (</w:t>
-      </w:r>
-      <w:proofErr w:type="spellStart"/>
-      <w:r>
-        <w:rPr>
-          <w:sz w:val="24"/>
-          <w:lang w:val="en-US"/>
-        </w:rPr>
-        <w:t>navbar</w:t>
-      </w:r>
-      <w:proofErr w:type="spellEnd"/>
-      <w:r>
-        <w:rPr>
-          <w:sz w:val="24"/>
-        </w:rPr>
-        <w:t xml:space="preserve">, </w:t>
-      </w:r>
-      <w:proofErr w:type="spellStart"/>
-      <w:r>
-        <w:rPr>
-          <w:sz w:val="24"/>
-          <w:lang w:val="en-US"/>
-        </w:rPr>
-        <w:t>breadcrumps</w:t>
-      </w:r>
-      <w:proofErr w:type="spellEnd"/>
-      <w:r>
-        <w:rPr>
-          <w:sz w:val="24"/>
-        </w:rPr>
-        <w:t xml:space="preserve">, </w:t>
-      </w:r>
-      <w:proofErr w:type="spellStart"/>
-      <w:r>
-        <w:rPr>
-          <w:sz w:val="24"/>
-          <w:lang w:val="en-US"/>
-        </w:rPr>
-        <w:t>etc</w:t>
-      </w:r>
-      <w:proofErr w:type="spellEnd"/>
-      <w:r>
-        <w:rPr>
-          <w:sz w:val="24"/>
-        </w:rPr>
-        <w:t>)</w:t>
+        <w:t>και π</w:t>
+      </w:r>
+      <w:r>
+        <w:rPr>
+          <w:sz w:val="24"/>
+        </w:rPr>
+        <w:t>λοήγηση στον ιστοχώρο</w:t>
       </w:r>
     </w:p>
     <w:p>
@@ -922,19 +924,7 @@
         <w:rPr>
           <w:sz w:val="24"/>
         </w:rPr>
-        <w:t xml:space="preserve">Διαχείριση Μαθημάτων/Συγγραμμάτων </w:t>
-      </w:r>
-      <w:r>
-        <w:rPr>
-          <w:sz w:val="24"/>
-        </w:rPr>
-        <w:t>(Γραμματείες)</w:t>
-      </w:r>
-      <w:r>
-        <w:rPr>
-          <w:sz w:val="24"/>
-        </w:rPr>
-        <w:t xml:space="preserve">: </w:t>
+        <w:t xml:space="preserve">Διαχείριση Μαθημάτων/Συγγραμμάτων (Γραμματείες): </w:t>
       </w:r>
     </w:p>
     <w:p>
@@ -970,13 +960,7 @@
         <w:rPr>
           <w:sz w:val="24"/>
         </w:rPr>
-        <w:t xml:space="preserve">Υποβολή Βιβλιων </w:t>
-      </w:r>
-      <w:r>
-        <w:rPr>
-          <w:sz w:val="24"/>
-        </w:rPr>
-        <w:t>Προγράμματος Σπουδών</w:t>
+        <w:t>Υποβολή Βιβλιων Προγράμματος Σπουδών</w:t>
       </w:r>
     </w:p>
     <w:p>
@@ -1030,13 +1014,7 @@
         <w:rPr>
           <w:sz w:val="24"/>
         </w:rPr>
-        <w:t xml:space="preserve">Αναζήτηση </w:t>
-      </w:r>
-      <w:r>
-        <w:rPr>
-          <w:sz w:val="24"/>
-        </w:rPr>
-        <w:t>Εκδοτών</w:t>
+        <w:t>Αναζήτηση Εκδοτών</w:t>
       </w:r>
     </w:p>
     <w:p>
@@ -1091,7 +1069,25 @@
         <w:rPr>
           <w:sz w:val="24"/>
         </w:rPr>
-        <w:t xml:space="preserve">Επικοινωνία (η φόρμα δεν στελνετε κάπου -  μόνο το </w:t>
+        <w:t>Ε</w:t>
+      </w:r>
+      <w:r>
+        <w:rPr>
+          <w:sz w:val="24"/>
+        </w:rPr>
+        <w:t xml:space="preserve">πικοινωνία </w:t>
+      </w:r>
+      <w:r>
+        <w:rPr>
+          <w:sz w:val="24"/>
+        </w:rPr>
+        <w:t>(</w:t>
+      </w:r>
+      <w:r>
+        <w:rPr>
+          <w:sz w:val="24"/>
+        </w:rPr>
+        <w:t xml:space="preserve">μόνο το </w:t>
       </w:r>
       <w:r>
         <w:rPr>
@@ -1146,6 +1142,7 @@
       <w:proofErr w:type="spellStart"/>
       <w:r>
         <w:rPr>
+          <w:i/>
           <w:sz w:val="24"/>
           <w:lang w:val="en-US"/>
         </w:rPr>
@@ -1154,6 +1151,7 @@
       <w:proofErr w:type="spellEnd"/>
       <w:r>
         <w:rPr>
+          <w:i/>
           <w:sz w:val="24"/>
         </w:rPr>
         <w:t xml:space="preserve"> </w:t>
@@ -1161,6 +1159,7 @@
       <w:proofErr w:type="spellStart"/>
       <w:r>
         <w:rPr>
+          <w:i/>
           <w:sz w:val="24"/>
           <w:lang w:val="en-US"/>
         </w:rPr>
@@ -1198,7 +1197,6 @@
         <w:rPr>
           <w:b/>
           <w:sz w:val="24"/>
-          <w:lang w:val="en-US"/>
         </w:rPr>
       </w:pPr>
     </w:p>
@@ -1214,29 +1212,12 @@
           <w:b/>
           <w:sz w:val="24"/>
         </w:rPr>
-        <w:t>Τι</w:t>
-      </w:r>
-      <w:r>
-        <w:rPr>
-          <w:b/>
-          <w:sz w:val="24"/>
-        </w:rPr>
-        <w:t xml:space="preserve"> δεν</w:t>
-      </w:r>
-      <w:r>
-        <w:rPr>
-          <w:b/>
-          <w:sz w:val="24"/>
-        </w:rPr>
-        <w:t xml:space="preserve"> έχουμε υλοποιήσει</w:t>
+        <w:t>Τι δεν έχουμε υλοποιήσει</w:t>
       </w:r>
     </w:p>
     <w:p>
       <w:pPr>
         <w:jc w:val="both"/>
-        <w:rPr>
-          <w:lang w:val="en-US"/>
-        </w:rPr>
       </w:pPr>
       <w:r>
         <w:t xml:space="preserve">Οτιδήποτε δεν έχουμε υλοποιήσει για τον εύδοξο αλλά οραματιζόμαστε ότι θα ήταν μέρος του </w:t>
@@ -1293,22 +1274,40 @@
         <w:t xml:space="preserve">. </w:t>
       </w:r>
       <w:r>
-        <w:t xml:space="preserve">Αυτές είναι σελίδες όπως αυτές που αφορούν τις άλλες δύο κύριες ομάδες χρηστών του Εύδοξου (Εκδότες, Σημεία Διανομής), λειτουργίες για τις ομάδες που επιλέξαμε (Φοιτητές, Γραμματείες) αλλά που δεν ήταν αυτές που σχεδιάσαμε στην Άσκηση 2 (πχ Ανταλλαγή Συγγραμμάτων, Προηγούμενες Δηλώσεις ή και γενικές λειτουργίες που δεν θεωρήσαμε βασικές </w:t>
+        <w:t>Αυτές είναι σελίδες όπως αυτές που αφορούν τις άλλες δύο κύριες ομάδες χρηστών του Εύδοξου (Εκδότες, Σημεία Διανομής), λειτουργίες για τις ομάδες που επιλέξαμε (Φοιτητές, Γραμματείες) αλλά που δεν ήταν αυτές που σχεδιάσαμε στην Άσκηση 2 (πχ Ανταλλαγή Συγγραμμάτων, Προηγούμενες Δηλώσεις</w:t>
+      </w:r>
+      <w:r>
+        <w:t>)</w:t>
+      </w:r>
+      <w:r>
+        <w:t xml:space="preserve"> ή και γενικές λειτουργίες που δεν θεωρήσαμε</w:t>
+      </w:r>
+      <w:r>
+        <w:t xml:space="preserve"> τόσο</w:t>
+      </w:r>
+      <w:r>
+        <w:t xml:space="preserve"> βασικές </w:t>
       </w:r>
       <w:r>
         <w:t>(</w:t>
       </w:r>
       <w:r>
-        <w:t xml:space="preserve">ούτε ήταν στην εκφώνηση) </w:t>
-      </w:r>
-      <w:r>
-        <w:t>και δεν προλαβαίναμε να υλοποιήσουμε</w:t>
-      </w:r>
-      <w:r>
-        <w:t xml:space="preserve"> (συγκεκριμένα την</w:t>
-      </w:r>
-      <w:r>
-        <w:t xml:space="preserve"> Αναζήτηση </w:t>
+        <w:t xml:space="preserve">ούτε </w:t>
+      </w:r>
+      <w:r>
+        <w:t>ήταν</w:t>
+      </w:r>
+      <w:r>
+        <w:t xml:space="preserve"> στην εκφώνηση) </w:t>
+      </w:r>
+      <w:r>
+        <w:t>(</w:t>
+      </w:r>
+      <w:r>
+        <w:t xml:space="preserve">πχ </w:t>
+      </w:r>
+      <w:r>
+        <w:t xml:space="preserve">Αναζήτηση </w:t>
       </w:r>
       <w:r>
         <w:rPr>
@@ -1323,9 +1322,6 @@
     <w:p>
       <w:pPr>
         <w:jc w:val="both"/>
-        <w:rPr>
-          <w:lang w:val="en-US"/>
-        </w:rPr>
       </w:pPr>
     </w:p>
     <w:p>
@@ -1392,62 +1388,73 @@
       <w:r>
         <w:t xml:space="preserve">: </w:t>
       </w:r>
-      <w:hyperlink r:id="rId6" w:history="1">
-        <w:r>
-          <w:rPr>
-            <w:rStyle w:val="Hyperlink"/>
-            <w:lang w:val="en-US"/>
-          </w:rPr>
-          <w:t>elpiniki</w:t>
-        </w:r>
-        <w:r>
-          <w:rPr>
-            <w:rStyle w:val="Hyperlink"/>
-          </w:rPr>
-          <w:t>@</w:t>
-        </w:r>
-        <w:r>
-          <w:rPr>
-            <w:rStyle w:val="Hyperlink"/>
-            <w:lang w:val="en-US"/>
-          </w:rPr>
-          <w:t>law</w:t>
-        </w:r>
-        <w:r>
-          <w:rPr>
-            <w:rStyle w:val="Hyperlink"/>
-          </w:rPr>
-          <w:t>.</w:t>
-        </w:r>
-        <w:r>
-          <w:rPr>
-            <w:rStyle w:val="Hyperlink"/>
-            <w:lang w:val="en-US"/>
-          </w:rPr>
-          <w:t>uoa</w:t>
-        </w:r>
-        <w:r>
-          <w:rPr>
-            <w:rStyle w:val="Hyperlink"/>
-          </w:rPr>
-          <w:t>.</w:t>
-        </w:r>
-        <w:r>
-          <w:rPr>
-            <w:rStyle w:val="Hyperlink"/>
-            <w:lang w:val="en-US"/>
-          </w:rPr>
-          <w:t>gr</w:t>
-        </w:r>
-      </w:hyperlink>
+      <w:r>
+        <w:fldChar w:fldCharType="begin"/>
+      </w:r>
+      <w:r>
+        <w:instrText xml:space="preserve"> HYPERLINK "mailto:elpiniki@law.uoa.gr" </w:instrText>
+      </w:r>
+      <w:r>
+        <w:fldChar w:fldCharType="separate"/>
+      </w:r>
+      <w:r>
+        <w:rPr>
+          <w:rStyle w:val="Hyperlink"/>
+          <w:lang w:val="en-US"/>
+        </w:rPr>
+        <w:t>elpiniki</w:t>
+      </w:r>
+      <w:r>
+        <w:rPr>
+          <w:rStyle w:val="Hyperlink"/>
+        </w:rPr>
+        <w:t>@</w:t>
+      </w:r>
+      <w:r>
+        <w:rPr>
+          <w:rStyle w:val="Hyperlink"/>
+          <w:lang w:val="en-US"/>
+        </w:rPr>
+        <w:t>law</w:t>
+      </w:r>
+      <w:r>
+        <w:rPr>
+          <w:rStyle w:val="Hyperlink"/>
+        </w:rPr>
+        <w:t>.</w:t>
+      </w:r>
+      <w:r>
+        <w:rPr>
+          <w:rStyle w:val="Hyperlink"/>
+          <w:lang w:val="en-US"/>
+        </w:rPr>
+        <w:t>uoa</w:t>
+      </w:r>
+      <w:r>
+        <w:rPr>
+          <w:rStyle w:val="Hyperlink"/>
+        </w:rPr>
+        <w:t>.</w:t>
+      </w:r>
+      <w:r>
+        <w:rPr>
+          <w:rStyle w:val="Hyperlink"/>
+          <w:lang w:val="en-US"/>
+        </w:rPr>
+        <w:t>gr</w:t>
+      </w:r>
+      <w:r>
+        <w:rPr>
+          <w:rStyle w:val="Hyperlink"/>
+          <w:lang w:val="en-US"/>
+        </w:rPr>
+        <w:fldChar w:fldCharType="end"/>
+      </w:r>
     </w:p>
     <w:p>
       <w:pPr>
         <w:spacing w:after="0"/>
         <w:jc w:val="both"/>
-        <w:rPr>
-          <w:lang w:val="en-US"/>
-        </w:rPr>
       </w:pPr>
       <w:proofErr w:type="gramStart"/>
       <w:r>
@@ -1458,18 +1465,18 @@
       </w:r>
       <w:proofErr w:type="gramEnd"/>
       <w:r>
-        <w:rPr>
-          <w:lang w:val="en-US"/>
-        </w:rPr>
-        <w:t>: lawyered</w:t>
+        <w:t xml:space="preserve">: </w:t>
+      </w:r>
+      <w:r>
+        <w:rPr>
+          <w:lang w:val="en-US"/>
+        </w:rPr>
+        <w:t>lawyered</w:t>
       </w:r>
     </w:p>
     <w:p>
       <w:pPr>
         <w:jc w:val="both"/>
-        <w:rPr>
-          <w:lang w:val="en-US"/>
-        </w:rPr>
       </w:pPr>
     </w:p>
     <w:p>
@@ -1477,10 +1484,7 @@
         <w:jc w:val="both"/>
       </w:pPr>
       <w:r>
-        <w:t>Λογαριασμός Γραμματείας</w:t>
-      </w:r>
-      <w:r>
-        <w:t xml:space="preserve">: </w:t>
+        <w:t xml:space="preserve">Λογαριασμός Γραμματείας: </w:t>
       </w:r>
     </w:p>
     <w:p>
@@ -1499,56 +1503,70 @@
       <w:r>
         <w:t xml:space="preserve">: </w:t>
       </w:r>
-      <w:hyperlink r:id="rId7" w:history="1">
-        <w:r>
-          <w:rPr>
-            <w:rStyle w:val="Hyperlink"/>
-            <w:lang w:val="en-US"/>
-          </w:rPr>
-          <w:t>secret</w:t>
-        </w:r>
-        <w:r>
-          <w:rPr>
-            <w:rStyle w:val="Hyperlink"/>
-          </w:rPr>
-          <w:t>@</w:t>
-        </w:r>
-        <w:r>
-          <w:rPr>
-            <w:rStyle w:val="Hyperlink"/>
-            <w:lang w:val="en-US"/>
-          </w:rPr>
-          <w:t>law</w:t>
-        </w:r>
-        <w:r>
-          <w:rPr>
-            <w:rStyle w:val="Hyperlink"/>
-          </w:rPr>
-          <w:t>.</w:t>
-        </w:r>
-        <w:proofErr w:type="spellStart"/>
-        <w:r>
-          <w:rPr>
-            <w:rStyle w:val="Hyperlink"/>
-            <w:lang w:val="en-US"/>
-          </w:rPr>
-          <w:t>uoa</w:t>
-        </w:r>
-        <w:proofErr w:type="spellEnd"/>
-        <w:r>
-          <w:rPr>
-            <w:rStyle w:val="Hyperlink"/>
-          </w:rPr>
-          <w:t>.</w:t>
-        </w:r>
-        <w:r>
-          <w:rPr>
-            <w:rStyle w:val="Hyperlink"/>
-            <w:lang w:val="en-US"/>
-          </w:rPr>
-          <w:t>gr</w:t>
-        </w:r>
-      </w:hyperlink>
+      <w:r>
+        <w:fldChar w:fldCharType="begin"/>
+      </w:r>
+      <w:r>
+        <w:instrText xml:space="preserve"> HYPERLINK "mailto:secret@law.uoa.gr" </w:instrText>
+      </w:r>
+      <w:r>
+        <w:fldChar w:fldCharType="separate"/>
+      </w:r>
+      <w:r>
+        <w:rPr>
+          <w:rStyle w:val="Hyperlink"/>
+          <w:lang w:val="en-US"/>
+        </w:rPr>
+        <w:t>secret</w:t>
+      </w:r>
+      <w:r>
+        <w:rPr>
+          <w:rStyle w:val="Hyperlink"/>
+        </w:rPr>
+        <w:t>@</w:t>
+      </w:r>
+      <w:r>
+        <w:rPr>
+          <w:rStyle w:val="Hyperlink"/>
+          <w:lang w:val="en-US"/>
+        </w:rPr>
+        <w:t>law</w:t>
+      </w:r>
+      <w:r>
+        <w:rPr>
+          <w:rStyle w:val="Hyperlink"/>
+        </w:rPr>
+        <w:t>.</w:t>
+      </w:r>
+      <w:proofErr w:type="spellStart"/>
+      <w:r>
+        <w:rPr>
+          <w:rStyle w:val="Hyperlink"/>
+          <w:lang w:val="en-US"/>
+        </w:rPr>
+        <w:t>uoa</w:t>
+      </w:r>
+      <w:proofErr w:type="spellEnd"/>
+      <w:r>
+        <w:rPr>
+          <w:rStyle w:val="Hyperlink"/>
+        </w:rPr>
+        <w:t>.</w:t>
+      </w:r>
+      <w:r>
+        <w:rPr>
+          <w:rStyle w:val="Hyperlink"/>
+          <w:lang w:val="en-US"/>
+        </w:rPr>
+        <w:t>gr</w:t>
+      </w:r>
+      <w:r>
+        <w:rPr>
+          <w:rStyle w:val="Hyperlink"/>
+          <w:lang w:val="en-US"/>
+        </w:rPr>
+        <w:fldChar w:fldCharType="end"/>
+      </w:r>
     </w:p>
     <w:p>
       <w:pPr>
@@ -1625,7 +1643,7 @@
         <v:path o:extrusionok="f" gradientshapeok="t" o:connecttype="rect"/>
         <o:lock v:ext="edit" aspectratio="t"/>
       </v:shapetype>
-      <v:shape id="_x0000_i1117" type="#_x0000_t75" style="width:11.25pt;height:11.25pt" o:bullet="t">
+      <v:shape id="_x0000_i1030" type="#_x0000_t75" style="width:11.25pt;height:11.25pt" o:bullet="t">
         <v:imagedata r:id="rId1" o:title="mso6A12"/>
       </v:shape>
     </w:pict>
@@ -2099,7 +2117,6 @@
   <w:style w:type="character" w:default="1" w:styleId="DefaultParagraphFont">
     <w:name w:val="Default Paragraph Font"/>
     <w:uiPriority w:val="1"/>
-    <w:semiHidden/>
     <w:unhideWhenUsed/>
   </w:style>
   <w:style w:type="table" w:default="1" w:styleId="TableNormal">
@@ -2225,6 +2242,17 @@
     <w:rPr>
       <w:color w:val="0000FF" w:themeColor="hyperlink"/>
       <w:u w:val="single"/>
+    </w:rPr>
+  </w:style>
+  <w:style w:type="character" w:styleId="Emphasis">
+    <w:name w:val="Emphasis"/>
+    <w:basedOn w:val="DefaultParagraphFont"/>
+    <w:uiPriority w:val="20"/>
+    <w:qFormat/>
+    <w:rsid w:val="005C692C"/>
+    <w:rPr>
+      <w:i/>
+      <w:iCs/>
     </w:rPr>
   </w:style>
 </w:styles>
@@ -2463,7 +2491,6 @@
   <w:style w:type="character" w:default="1" w:styleId="DefaultParagraphFont">
     <w:name w:val="Default Paragraph Font"/>
     <w:uiPriority w:val="1"/>
-    <w:semiHidden/>
     <w:unhideWhenUsed/>
   </w:style>
   <w:style w:type="table" w:default="1" w:styleId="TableNormal">
@@ -2589,6 +2616,17 @@
     <w:rPr>
       <w:color w:val="0000FF" w:themeColor="hyperlink"/>
       <w:u w:val="single"/>
+    </w:rPr>
+  </w:style>
+  <w:style w:type="character" w:styleId="Emphasis">
+    <w:name w:val="Emphasis"/>
+    <w:basedOn w:val="DefaultParagraphFont"/>
+    <w:uiPriority w:val="20"/>
+    <w:qFormat/>
+    <w:rsid w:val="005C692C"/>
+    <w:rPr>
+      <w:i/>
+      <w:iCs/>
     </w:rPr>
   </w:style>
 </w:styles>

</xml_diff>